<commit_message>
Más parciales y ejercicios de guia 4
</commit_message>
<xml_diff>
--- a/Parciales/parcial_01_08_20.docx
+++ b/Parciales/parcial_01_08_20.docx
@@ -197,19 +197,7 @@
     </w:p>
     <w:p>
       <w:r>
-        <w:t>YB</w:t>
-      </w:r>
-      <w:r>
-        <w:t>2</w:t>
-      </w:r>
-      <w:r>
-        <w:t xml:space="preserve">: vale 1 si se vendieron </w:t>
-      </w:r>
-      <w:r>
-        <w:t>31 o más</w:t>
-      </w:r>
-      <w:r>
-        <w:t xml:space="preserve"> bolsas, 0 si no.</w:t>
+        <w:t>YB2: vale 1 si se vendieron 31 o más bolsas, 0 si no.</w:t>
       </w:r>
     </w:p>
     <w:p>
@@ -265,95 +253,125 @@
         <w:t>CA</w:t>
       </w:r>
       <w:r>
+        <w:t xml:space="preserve"> + CA_L</w:t>
+      </w:r>
+      <w:r>
+        <w:t xml:space="preserve"> = CA_IND + CA_BOLSAS</w:t>
+      </w:r>
+    </w:p>
+    <w:p>
+      <w:pPr>
+        <w:jc w:val="center"/>
+      </w:pPr>
+      <w:r>
+        <w:t xml:space="preserve">CB </w:t>
+      </w:r>
+      <w:r>
+        <w:t xml:space="preserve">+ CB_L </w:t>
+      </w:r>
+      <w:r>
+        <w:t>= CB_IND + CB_BOLSAS</w:t>
+      </w:r>
+    </w:p>
+    <w:p>
+      <w:pPr>
+        <w:jc w:val="center"/>
+      </w:pPr>
+      <w:r>
+        <w:t>CC</w:t>
+      </w:r>
+      <w:r>
+        <w:t xml:space="preserve"> + CC_L</w:t>
+      </w:r>
+      <w:r>
+        <w:t xml:space="preserve"> = CC_IND + CC_BOLSAS</w:t>
+      </w:r>
+    </w:p>
+    <w:p>
+      <w:pPr>
+        <w:rPr>
+          <w:u w:val="single"/>
+        </w:rPr>
+      </w:pPr>
+      <w:r>
+        <w:rPr>
+          <w:u w:val="single"/>
+        </w:rPr>
+        <w:t>Demanda de productos)</w:t>
+      </w:r>
+    </w:p>
+    <w:p>
+      <w:pPr>
+        <w:jc w:val="center"/>
+      </w:pPr>
+      <w:r>
+        <w:t>CA</w:t>
+      </w:r>
+      <w:r>
+        <w:t>_IND</w:t>
+      </w:r>
+      <w:r>
+        <w:t xml:space="preserve"> &gt;= V1</w:t>
+      </w:r>
+    </w:p>
+    <w:p>
+      <w:pPr>
+        <w:jc w:val="center"/>
+      </w:pPr>
+      <w:r>
+        <w:t>CB</w:t>
+      </w:r>
+      <w:r>
+        <w:t>_IND</w:t>
+      </w:r>
+      <w:r>
+        <w:t xml:space="preserve"> &gt;= V2</w:t>
+      </w:r>
+    </w:p>
+    <w:p>
+      <w:pPr>
+        <w:jc w:val="center"/>
+      </w:pPr>
+      <w:r>
+        <w:t>CC</w:t>
+      </w:r>
+      <w:r>
+        <w:t>_IND</w:t>
+      </w:r>
+      <w:r>
+        <w:t xml:space="preserve"> &gt;= V3</w:t>
+      </w:r>
+    </w:p>
+    <w:p>
+      <w:pPr>
+        <w:jc w:val="center"/>
+      </w:pPr>
+      <w:r>
+        <w:t>CA</w:t>
+      </w:r>
+      <w:r>
+        <w:t>_IND</w:t>
+      </w:r>
+      <w:r>
+        <w:t xml:space="preserve"> + CB</w:t>
+      </w:r>
+      <w:r>
+        <w:t>_IND</w:t>
+      </w:r>
+      <w:r>
+        <w:t xml:space="preserve"> + CC</w:t>
+      </w:r>
+      <w:r>
+        <w:t>_IND</w:t>
+      </w:r>
+      <w:r>
+        <w:t xml:space="preserve"> &lt;= T</w:t>
+      </w:r>
+      <w:r>
         <w:t xml:space="preserve"> + </w:t>
       </w:r>
       <w:r>
-        <w:t>CA_L</w:t>
-      </w:r>
-      <w:r>
-        <w:t xml:space="preserve"> = CA_IND + CA_BOLSAS</w:t>
-      </w:r>
-    </w:p>
-    <w:p>
-      <w:pPr>
-        <w:jc w:val="center"/>
-      </w:pPr>
-      <w:r>
-        <w:t>C</w:t>
-      </w:r>
-      <w:r>
-        <w:t>B</w:t>
-      </w:r>
-      <w:r>
-        <w:t xml:space="preserve"> </w:t>
-      </w:r>
-      <w:r>
-        <w:t xml:space="preserve">+ </w:t>
-      </w:r>
-      <w:r>
-        <w:t>C</w:t>
-      </w:r>
-      <w:r>
-        <w:t>B</w:t>
-      </w:r>
-      <w:r>
-        <w:t>_L</w:t>
-      </w:r>
-      <w:r>
-        <w:t xml:space="preserve"> </w:t>
-      </w:r>
-      <w:r>
-        <w:t>= C</w:t>
-      </w:r>
-      <w:r>
-        <w:t>B</w:t>
-      </w:r>
-      <w:r>
-        <w:t>_IND + C</w:t>
-      </w:r>
-      <w:r>
-        <w:t>B</w:t>
-      </w:r>
-      <w:r>
-        <w:t>_BOLSAS</w:t>
-      </w:r>
-    </w:p>
-    <w:p>
-      <w:pPr>
-        <w:jc w:val="center"/>
-      </w:pPr>
-      <w:r>
-        <w:t>C</w:t>
-      </w:r>
-      <w:r>
-        <w:t>C</w:t>
-      </w:r>
-      <w:r>
-        <w:t xml:space="preserve"> + </w:t>
-      </w:r>
-      <w:r>
-        <w:t>C</w:t>
-      </w:r>
-      <w:r>
-        <w:t>C</w:t>
-      </w:r>
-      <w:r>
-        <w:t>_L</w:t>
-      </w:r>
-      <w:r>
-        <w:t xml:space="preserve"> = C</w:t>
-      </w:r>
-      <w:r>
-        <w:t>C</w:t>
-      </w:r>
-      <w:r>
-        <w:t>_IND + C</w:t>
-      </w:r>
-      <w:r>
-        <w:t>C</w:t>
-      </w:r>
-      <w:r>
-        <w:t>_BOLSAS</w:t>
+        <w:t>EXTRA</w:t>
       </w:r>
     </w:p>
     <w:p>
@@ -366,81 +384,42 @@
         <w:rPr>
           <w:u w:val="single"/>
         </w:rPr>
-        <w:t>Demanda de productos)</w:t>
-      </w:r>
-    </w:p>
-    <w:p>
-      <w:pPr>
-        <w:jc w:val="center"/>
-      </w:pPr>
-      <w:r>
-        <w:t>CA</w:t>
-      </w:r>
-      <w:r>
-        <w:t>_IND</w:t>
-      </w:r>
-      <w:r>
-        <w:t xml:space="preserve"> &gt;= V1</w:t>
-      </w:r>
-    </w:p>
-    <w:p>
-      <w:pPr>
-        <w:jc w:val="center"/>
-      </w:pPr>
-      <w:r>
-        <w:t>CB</w:t>
-      </w:r>
-      <w:r>
-        <w:t>_IND</w:t>
-      </w:r>
-      <w:r>
-        <w:t xml:space="preserve"> &gt;= V2</w:t>
-      </w:r>
-    </w:p>
-    <w:p>
-      <w:pPr>
-        <w:jc w:val="center"/>
-      </w:pPr>
-      <w:r>
-        <w:t>CC</w:t>
-      </w:r>
-      <w:r>
-        <w:t>_IND</w:t>
-      </w:r>
-      <w:r>
-        <w:t xml:space="preserve"> &gt;= V3</w:t>
-      </w:r>
-    </w:p>
-    <w:p>
-      <w:pPr>
-        <w:jc w:val="center"/>
-      </w:pPr>
-      <w:r>
-        <w:t>CA</w:t>
-      </w:r>
-      <w:r>
-        <w:t>_IND</w:t>
-      </w:r>
-      <w:r>
-        <w:t xml:space="preserve"> + CB</w:t>
-      </w:r>
-      <w:r>
-        <w:t>_IND</w:t>
-      </w:r>
-      <w:r>
-        <w:t xml:space="preserve"> + CC</w:t>
-      </w:r>
-      <w:r>
-        <w:t>_IND</w:t>
-      </w:r>
-      <w:r>
-        <w:t xml:space="preserve"> &lt;= T</w:t>
-      </w:r>
-      <w:r>
-        <w:t xml:space="preserve"> + </w:t>
-      </w:r>
-      <w:r>
-        <w:t>EXTRA</w:t>
+        <w:t>Bolsas)</w:t>
+      </w:r>
+    </w:p>
+    <w:p>
+      <w:pPr>
+        <w:jc w:val="center"/>
+      </w:pPr>
+      <w:r>
+        <w:t>BOLSAS &gt;= B</w:t>
+      </w:r>
+    </w:p>
+    <w:p>
+      <w:pPr>
+        <w:jc w:val="center"/>
+      </w:pPr>
+      <w:r>
+        <w:t xml:space="preserve">BOLSAS * 20 </w:t>
+      </w:r>
+      <w:r>
+        <w:t>= CA_BOLSAS</w:t>
+      </w:r>
+    </w:p>
+    <w:p>
+      <w:pPr>
+        <w:jc w:val="center"/>
+      </w:pPr>
+      <w:r>
+        <w:t>BOLSAS * 20 = CB_BOLSAS</w:t>
+      </w:r>
+    </w:p>
+    <w:p>
+      <w:pPr>
+        <w:jc w:val="center"/>
+      </w:pPr>
+      <w:r>
+        <w:t>BOLSAS * 20 = CC_BOLSAS</w:t>
       </w:r>
     </w:p>
     <w:p>
@@ -453,54 +432,57 @@
         <w:rPr>
           <w:u w:val="single"/>
         </w:rPr>
-        <w:t>Bolsas)</w:t>
-      </w:r>
-    </w:p>
-    <w:p>
-      <w:pPr>
-        <w:jc w:val="center"/>
-      </w:pPr>
-      <w:r>
-        <w:t>BOLSAS &gt;= B</w:t>
-      </w:r>
-    </w:p>
-    <w:p>
-      <w:pPr>
-        <w:jc w:val="center"/>
-      </w:pPr>
-      <w:r>
-        <w:t xml:space="preserve">BOLSAS * 20 </w:t>
-      </w:r>
-      <w:r>
-        <w:t>= CA_BOLSAS</w:t>
-      </w:r>
-    </w:p>
-    <w:p>
-      <w:pPr>
-        <w:jc w:val="center"/>
-      </w:pPr>
-      <w:r>
-        <w:t>BOLSAS * 20 = C</w:t>
-      </w:r>
-      <w:r>
-        <w:t>B</w:t>
-      </w:r>
-      <w:r>
-        <w:t>_BOLSAS</w:t>
-      </w:r>
-    </w:p>
-    <w:p>
-      <w:pPr>
-        <w:jc w:val="center"/>
-      </w:pPr>
-      <w:r>
-        <w:t>BOLSAS * 20 = C</w:t>
-      </w:r>
-      <w:r>
-        <w:t>C</w:t>
-      </w:r>
-      <w:r>
-        <w:t>_BOLSAS</w:t>
+        <w:t>Precio de bolsas)</w:t>
+      </w:r>
+    </w:p>
+    <w:p>
+      <w:pPr>
+        <w:jc w:val="center"/>
+      </w:pPr>
+      <w:r>
+        <w:t>BOLSAS = BOLSAS_30 + BOLSAS_M</w:t>
+      </w:r>
+    </w:p>
+    <w:p>
+      <w:pPr>
+        <w:jc w:val="center"/>
+      </w:pPr>
+      <w:r>
+        <w:t>BOLSAS</w:t>
+      </w:r>
+      <w:r>
+        <w:t>_30</w:t>
+      </w:r>
+      <w:r>
+        <w:t xml:space="preserve"> &lt;= 30</w:t>
+      </w:r>
+      <w:r>
+        <w:t xml:space="preserve"> * YB1</w:t>
+      </w:r>
+    </w:p>
+    <w:p>
+      <w:pPr>
+        <w:jc w:val="center"/>
+      </w:pPr>
+      <w:r>
+        <w:t>(</w:t>
+      </w:r>
+      <w:r>
+        <w:t>30</w:t>
+      </w:r>
+      <w:r>
+        <w:t>+m)</w:t>
+      </w:r>
+      <w:r>
+        <w:t xml:space="preserve"> * YB2 &lt;= BOLSAS_M &lt;= M * YB2</w:t>
+      </w:r>
+    </w:p>
+    <w:p>
+      <w:pPr>
+        <w:jc w:val="center"/>
+      </w:pPr>
+      <w:r>
+        <w:t>YB1 + YB2 = 1</w:t>
       </w:r>
     </w:p>
     <w:p>
@@ -513,72 +495,6 @@
         <w:rPr>
           <w:u w:val="single"/>
         </w:rPr>
-        <w:t>Precio de bolsas)</w:t>
-      </w:r>
-    </w:p>
-    <w:p>
-      <w:pPr>
-        <w:jc w:val="center"/>
-      </w:pPr>
-      <w:r>
-        <w:t>BOLSAS = BOLSAS_30 + BOLSAS_M</w:t>
-      </w:r>
-    </w:p>
-    <w:p>
-      <w:pPr>
-        <w:jc w:val="center"/>
-      </w:pPr>
-      <w:r>
-        <w:t>0</w:t>
-      </w:r>
-      <w:r>
-        <w:t xml:space="preserve"> &lt;= BOLSAS</w:t>
-      </w:r>
-      <w:r>
-        <w:t>_30</w:t>
-      </w:r>
-      <w:r>
-        <w:t xml:space="preserve"> &lt;= 30</w:t>
-      </w:r>
-      <w:r>
-        <w:t xml:space="preserve"> * YB1</w:t>
-      </w:r>
-    </w:p>
-    <w:p>
-      <w:pPr>
-        <w:jc w:val="center"/>
-      </w:pPr>
-      <w:r>
-        <w:t>(</w:t>
-      </w:r>
-      <w:r>
-        <w:t>30</w:t>
-      </w:r>
-      <w:r>
-        <w:t>+m)</w:t>
-      </w:r>
-      <w:r>
-        <w:t xml:space="preserve"> * YB2 &lt;= BOLSAS_M &lt;= M * YB2</w:t>
-      </w:r>
-    </w:p>
-    <w:p>
-      <w:pPr>
-        <w:jc w:val="center"/>
-      </w:pPr>
-      <w:r>
-        <w:t>YB1 + YB2 = 1</w:t>
-      </w:r>
-    </w:p>
-    <w:p>
-      <w:pPr>
-        <w:rPr>
-          <w:u w:val="single"/>
-        </w:rPr>
-      </w:pPr>
-      <w:r>
-        <w:rPr>
-          <w:u w:val="single"/>
-        </w:rPr>
         <w:t>Compra de lotes)</w:t>
       </w:r>
     </w:p>
@@ -595,87 +511,15 @@
         <w:jc w:val="center"/>
       </w:pPr>
       <w:r>
-        <w:t>C</w:t>
-      </w:r>
-      <w:r>
-        <w:t>B</w:t>
-      </w:r>
-      <w:r>
-        <w:t xml:space="preserve">_L = </w:t>
-      </w:r>
-      <w:r>
-        <w:t>3</w:t>
-      </w:r>
-      <w:r>
-        <w:t xml:space="preserve">0*L1 + </w:t>
-      </w:r>
-      <w:r>
-        <w:t>9</w:t>
-      </w:r>
-      <w:r>
-        <w:t xml:space="preserve">0*L2 + </w:t>
-      </w:r>
-      <w:r>
-        <w:t>1</w:t>
-      </w:r>
-      <w:r>
-        <w:t>0*L3 + 5</w:t>
-      </w:r>
-      <w:r>
-        <w:t>6</w:t>
-      </w:r>
-      <w:r>
-        <w:t xml:space="preserve">*L4 + </w:t>
-      </w:r>
-      <w:r>
-        <w:t>55</w:t>
-      </w:r>
-      <w:r>
-        <w:t xml:space="preserve">*L5 </w:t>
-      </w:r>
-    </w:p>
-    <w:p>
-      <w:pPr>
-        <w:jc w:val="center"/>
-      </w:pPr>
-      <w:r>
-        <w:t>C</w:t>
-      </w:r>
-      <w:r>
-        <w:t>C</w:t>
-      </w:r>
-      <w:r>
-        <w:t xml:space="preserve">_L = </w:t>
-      </w:r>
-      <w:r>
-        <w:t>15</w:t>
-      </w:r>
-      <w:r>
-        <w:t xml:space="preserve">*L1 + </w:t>
-      </w:r>
-      <w:r>
-        <w:t>25</w:t>
-      </w:r>
-      <w:r>
-        <w:t xml:space="preserve">*L2 + </w:t>
-      </w:r>
-      <w:r>
-        <w:t>8</w:t>
-      </w:r>
-      <w:r>
-        <w:t xml:space="preserve">0*L3 + </w:t>
-      </w:r>
-      <w:r>
-        <w:t>71</w:t>
-      </w:r>
-      <w:r>
-        <w:t xml:space="preserve">*L4 + </w:t>
-      </w:r>
-      <w:r>
-        <w:t>33</w:t>
-      </w:r>
-      <w:r>
-        <w:t xml:space="preserve">*L5 </w:t>
+        <w:t xml:space="preserve">CB_L = 30*L1 + 90*L2 + 10*L3 + 56*L4 + 55*L5 </w:t>
+      </w:r>
+    </w:p>
+    <w:p>
+      <w:pPr>
+        <w:jc w:val="center"/>
+      </w:pPr>
+      <w:r>
+        <w:t xml:space="preserve">CC_L = 15*L1 + 25*L2 + 80*L3 + 71*L4 + 33*L5 </w:t>
       </w:r>
     </w:p>
     <w:p>
@@ -763,16 +607,7 @@
         <w:jc w:val="center"/>
       </w:pPr>
       <w:r>
-        <w:t xml:space="preserve">(SOBRANTE/1000) * (0.02 * T) </w:t>
-      </w:r>
-      <w:r>
-        <w:t>-</w:t>
-      </w:r>
-      <w:r>
-        <w:t xml:space="preserve"> M * (1 – YPUBLI) </w:t>
-      </w:r>
-      <w:r>
-        <w:t xml:space="preserve">&lt;= EXTRA </w:t>
+        <w:t xml:space="preserve">(SOBRANTE/1000) * (0.02 * T) - M * (1 – YPUBLI) &lt;= EXTRA </w:t>
       </w:r>
     </w:p>
     <w:p>
@@ -813,34 +648,13 @@
         <w:t>Ingresos</w:t>
       </w:r>
       <w:r>
-        <w:t xml:space="preserve"> = CA_IND * $PC1 + </w:t>
-      </w:r>
-      <w:r>
-        <w:t>C</w:t>
-      </w:r>
-      <w:r>
-        <w:t>B</w:t>
-      </w:r>
-      <w:r>
-        <w:t>_IND * $PC</w:t>
-      </w:r>
-      <w:r>
-        <w:t>2 +</w:t>
+        <w:t xml:space="preserve"> = CA_IND * $PC1 + CB_IND * $PC2 +</w:t>
       </w:r>
       <w:r>
         <w:t xml:space="preserve"> </w:t>
       </w:r>
       <w:r>
-        <w:t>C</w:t>
-      </w:r>
-      <w:r>
-        <w:t>C</w:t>
-      </w:r>
-      <w:r>
-        <w:t>_IND * $PC</w:t>
-      </w:r>
-      <w:r>
-        <w:t>3</w:t>
+        <w:t>CC_IND * $PC3</w:t>
       </w:r>
       <w:r>
         <w:t xml:space="preserve"> + BOLSAS_30 * $PB1 + BOLSAS_M * $PB2</w:t>
@@ -943,10 +757,7 @@
         <w:jc w:val="center"/>
       </w:pPr>
       <w:r>
-        <w:t xml:space="preserve">CA_L = 70*L1 + 40*L2 + 60*L3 + 35*L4 + 44*L5 </w:t>
-      </w:r>
-      <w:r>
-        <w:t>+ 70*L61</w:t>
+        <w:t>CA_L = 70*L1 + 40*L2 + 60*L3 + 35*L4 + 44*L5 + 70*L61</w:t>
       </w:r>
       <w:r>
         <w:t xml:space="preserve"> + 40*L62</w:t>
@@ -957,21 +768,15 @@
         <w:jc w:val="center"/>
       </w:pPr>
       <w:r>
-        <w:t xml:space="preserve">CB_L = 30*L1 + 90*L2 + 10*L3 + 56*L4 + 55*L5 </w:t>
-      </w:r>
-      <w:r>
-        <w:t>+70*L61</w:t>
-      </w:r>
-    </w:p>
-    <w:p>
-      <w:pPr>
-        <w:jc w:val="center"/>
-      </w:pPr>
-      <w:r>
-        <w:t xml:space="preserve">CC_L = 15*L1 + 25*L2 + 80*L3 + 71*L4 + 33*L5 </w:t>
-      </w:r>
-      <w:r>
-        <w:t>+ 70*L61</w:t>
+        <w:t>CB_L = 30*L1 + 90*L2 + 10*L3 + 56*L4 + 55*L5 +70*L61</w:t>
+      </w:r>
+    </w:p>
+    <w:p>
+      <w:pPr>
+        <w:jc w:val="center"/>
+      </w:pPr>
+      <w:r>
+        <w:t>CC_L = 15*L1 + 25*L2 + 80*L3 + 71*L4 + 33*L5 + 70*L61</w:t>
       </w:r>
     </w:p>
     <w:p>
@@ -1628,6 +1433,7 @@
   <w:style w:type="character" w:default="1" w:styleId="Fuentedeprrafopredeter">
     <w:name w:val="Default Paragraph Font"/>
     <w:uiPriority w:val="1"/>
+    <w:semiHidden/>
     <w:unhideWhenUsed/>
   </w:style>
   <w:style w:type="table" w:default="1" w:styleId="Tablanormal">

</xml_diff>